<commit_message>
Added instructions for setting up database connection properties
</commit_message>
<xml_diff>
--- a/icat3_api/trunk/Documentation/ICATReportingDoc.docx
+++ b/icat3_api/trunk/Documentation/ICATReportingDoc.docx
@@ -6495,6 +6495,9 @@
       </w:r>
       <w:proofErr w:type="spellEnd"/>
       <w:r>
+        <w:t xml:space="preserve"> (draft file is in icat3-reporting &gt; docs)</w:t>
+      </w:r>
+      <w:r>
         <w:t xml:space="preserve">- glassfish &gt; domains &gt; domain1 &gt; </w:t>
       </w:r>
       <w:proofErr w:type="spellStart"/>
@@ -6570,6 +6573,68 @@
     </w:p>
     <w:p>
       <w:pPr>
+        <w:pStyle w:val="ListParagraph"/>
+        <w:numPr>
+          <w:ilvl w:val="0"/>
+          <w:numId w:val="2"/>
+        </w:numPr>
+        <w:spacing w:after="0"/>
+      </w:pPr>
+      <w:proofErr w:type="spellStart"/>
+      <w:r>
+        <w:t>dbUsername</w:t>
+      </w:r>
+      <w:proofErr w:type="spellEnd"/>
+      <w:r>
+        <w:t>- username for connecting to the logging database</w:t>
+      </w:r>
+    </w:p>
+    <w:p>
+      <w:pPr>
+        <w:pStyle w:val="ListParagraph"/>
+        <w:numPr>
+          <w:ilvl w:val="0"/>
+          <w:numId w:val="2"/>
+        </w:numPr>
+        <w:spacing w:after="0"/>
+      </w:pPr>
+      <w:proofErr w:type="spellStart"/>
+      <w:r>
+        <w:t>dbPassword</w:t>
+      </w:r>
+      <w:proofErr w:type="spellEnd"/>
+      <w:r>
+        <w:t>- password for connecting to the logging database</w:t>
+      </w:r>
+    </w:p>
+    <w:p>
+      <w:pPr>
+        <w:pStyle w:val="ListParagraph"/>
+        <w:numPr>
+          <w:ilvl w:val="0"/>
+          <w:numId w:val="2"/>
+        </w:numPr>
+        <w:spacing w:after="0"/>
+      </w:pPr>
+      <w:proofErr w:type="spellStart"/>
+      <w:r>
+        <w:t>dbURL</w:t>
+      </w:r>
+      <w:proofErr w:type="spellEnd"/>
+      <w:r>
+        <w:t xml:space="preserve">- </w:t>
+      </w:r>
+      <w:proofErr w:type="spellStart"/>
+      <w:r>
+        <w:t>url</w:t>
+      </w:r>
+      <w:proofErr w:type="spellEnd"/>
+      <w:r>
+        <w:t xml:space="preserve"> for connecting to the logging database</w:t>
+      </w:r>
+    </w:p>
+    <w:p>
+      <w:pPr>
         <w:spacing w:after="0"/>
       </w:pPr>
     </w:p>
@@ -6584,6 +6649,7 @@
         <w:rPr>
           <w:u w:val="single"/>
         </w:rPr>
+        <w:lastRenderedPageBreak/>
         <w:t>Libraries:</w:t>
       </w:r>
     </w:p>
@@ -6613,7 +6679,6 @@
         <w:spacing w:after="0"/>
       </w:pPr>
       <w:r>
-        <w:lastRenderedPageBreak/>
         <w:t>commons-</w:t>
       </w:r>
       <w:proofErr w:type="spellStart"/>

</xml_diff>